<commit_message>
Redabel readme and screeenshots of the app
</commit_message>
<xml_diff>
--- a/📚 Book Management System Read me (word version).docx
+++ b/📚 Book Management System Read me (word version).docx
@@ -1897,6 +1897,56 @@
           <w:bCs/>
         </w:rPr>
         <w:t xml:space="preserve"> start</w:t>
+      </w:r>
+    </w:p>
+    <w:p>
+      <w:pPr>
+        <w:rPr>
+          <w:b/>
+          <w:bCs/>
+        </w:rPr>
+      </w:pPr>
+    </w:p>
+    <w:p>
+      <w:pPr>
+        <w:rPr>
+          <w:b/>
+          <w:bCs/>
+        </w:rPr>
+      </w:pPr>
+      <w:r>
+        <w:rPr>
+          <w:b/>
+          <w:bCs/>
+        </w:rPr>
+        <w:t>// Note: I'm still improving my frontend skills, so feedback is welcome! Not an expert yet, but I'm doing my best.</w:t>
+      </w:r>
+      <w:r>
+        <w:rPr>
+          <w:b/>
+          <w:bCs/>
+        </w:rPr>
+        <w:t xml:space="preserve"> </w:t>
+      </w:r>
+      <w:r>
+        <w:rPr>
+          <mc:AlternateContent>
+            <mc:Choice Requires="w16se"/>
+            <mc:Fallback>
+              <w:rFonts w:ascii="Segoe UI Emoji" w:eastAsia="Segoe UI Emoji" w:hAnsi="Segoe UI Emoji" w:cs="Segoe UI Emoji"/>
+            </mc:Fallback>
+          </mc:AlternateContent>
+          <w:b/>
+          <w:bCs/>
+        </w:rPr>
+        <mc:AlternateContent>
+          <mc:Choice Requires="w16se">
+            <w16se:symEx w16se:font="Segoe UI Emoji" w16se:char="1F60A"/>
+          </mc:Choice>
+          <mc:Fallback>
+            <w:t>😊</w:t>
+          </mc:Fallback>
+        </mc:AlternateContent>
       </w:r>
     </w:p>
     <w:p/>

</xml_diff>